<commit_message>
update teacher by SonNC_061921042018
</commit_message>
<xml_diff>
--- a/BÁO CÁO ĐỒ ÁN TỐT NGHIỆP.docx
+++ b/BÁO CÁO ĐỒ ÁN TỐT NGHIỆP.docx
@@ -273,18 +273,56 @@
                               <w:rPr>
                                 <w:rFonts w:ascii="Times New Roman" w:hAnsi="Times New Roman" w:cs="Times New Roman"/>
                                 <w:b/>
-                                <w:sz w:val="44"/>
-                                <w:szCs w:val="44"/>
+                                <w:sz w:val="40"/>
+                                <w:szCs w:val="40"/>
                               </w:rPr>
                             </w:pPr>
                             <w:r>
                               <w:rPr>
                                 <w:rFonts w:ascii="Times New Roman" w:hAnsi="Times New Roman" w:cs="Times New Roman"/>
                                 <w:b/>
-                                <w:sz w:val="44"/>
-                                <w:szCs w:val="44"/>
+                                <w:sz w:val="40"/>
+                                <w:szCs w:val="40"/>
                               </w:rPr>
-                              <w:t xml:space="preserve">HỆ THỐNG ĐĂNG KÝ THỰC TẬP </w:t>
+                              <w:t>HỆ THỐNG ĐĂNG KÝ</w:t>
+                            </w:r>
+                            <w:r>
+                              <w:rPr>
+                                <w:rFonts w:ascii="Times New Roman" w:hAnsi="Times New Roman" w:cs="Times New Roman"/>
+                                <w:b/>
+                                <w:sz w:val="40"/>
+                                <w:szCs w:val="40"/>
+                              </w:rPr>
+                              <w:t xml:space="preserve"> VÀ QUẢN LÝ </w:t>
+                            </w:r>
+                            <w:r>
+                              <w:rPr>
+                                <w:rFonts w:ascii="Times New Roman" w:hAnsi="Times New Roman" w:cs="Times New Roman"/>
+                                <w:b/>
+                                <w:sz w:val="40"/>
+                                <w:szCs w:val="40"/>
+                              </w:rPr>
+                              <w:t>THỰC TẬP</w:t>
+                            </w:r>
+                            <w:r>
+                              <w:rPr>
+                                <w:rFonts w:ascii="Times New Roman" w:hAnsi="Times New Roman" w:cs="Times New Roman"/>
+                                <w:b/>
+                                <w:sz w:val="40"/>
+                                <w:szCs w:val="40"/>
+                              </w:rPr>
+                              <w:t xml:space="preserve"> TẠI</w:t>
+                            </w:r>
+                            <w:bookmarkStart w:id="0" w:name="_GoBack"/>
+                            <w:bookmarkEnd w:id="0"/>
+                            <w:r>
+                              <w:rPr>
+                                <w:rFonts w:ascii="Times New Roman" w:hAnsi="Times New Roman" w:cs="Times New Roman"/>
+                                <w:b/>
+                                <w:sz w:val="40"/>
+                                <w:szCs w:val="40"/>
+                              </w:rPr>
+                              <w:t xml:space="preserve"> DOANH NGHIỆP TRỰC TUYẾN</w:t>
                             </w:r>
                           </w:p>
                           <w:p>
@@ -294,18 +332,18 @@
                               <w:rPr>
                                 <w:rFonts w:ascii="Times New Roman" w:hAnsi="Times New Roman" w:cs="Times New Roman"/>
                                 <w:b/>
-                                <w:sz w:val="44"/>
-                                <w:szCs w:val="44"/>
+                                <w:sz w:val="40"/>
+                                <w:szCs w:val="40"/>
                               </w:rPr>
                             </w:pPr>
                             <w:r>
                               <w:rPr>
                                 <w:rFonts w:ascii="Times New Roman" w:hAnsi="Times New Roman" w:cs="Times New Roman"/>
                                 <w:b/>
-                                <w:sz w:val="44"/>
-                                <w:szCs w:val="44"/>
+                                <w:sz w:val="40"/>
+                                <w:szCs w:val="40"/>
                               </w:rPr>
-                              <w:t>DOANH NGHIỆP TRỰC TUYẾN</w:t>
+                              <w:t>(Dành cho khối Công nghệ thông tin )</w:t>
                             </w:r>
                           </w:p>
                           <w:p>
@@ -805,18 +843,56 @@
                         <w:rPr>
                           <w:rFonts w:ascii="Times New Roman" w:hAnsi="Times New Roman" w:cs="Times New Roman"/>
                           <w:b/>
-                          <w:sz w:val="44"/>
-                          <w:szCs w:val="44"/>
+                          <w:sz w:val="40"/>
+                          <w:szCs w:val="40"/>
                         </w:rPr>
                       </w:pPr>
                       <w:r>
                         <w:rPr>
                           <w:rFonts w:ascii="Times New Roman" w:hAnsi="Times New Roman" w:cs="Times New Roman"/>
                           <w:b/>
-                          <w:sz w:val="44"/>
-                          <w:szCs w:val="44"/>
+                          <w:sz w:val="40"/>
+                          <w:szCs w:val="40"/>
                         </w:rPr>
-                        <w:t xml:space="preserve">HỆ THỐNG ĐĂNG KÝ THỰC TẬP </w:t>
+                        <w:t>HỆ THỐNG ĐĂNG KÝ</w:t>
+                      </w:r>
+                      <w:r>
+                        <w:rPr>
+                          <w:rFonts w:ascii="Times New Roman" w:hAnsi="Times New Roman" w:cs="Times New Roman"/>
+                          <w:b/>
+                          <w:sz w:val="40"/>
+                          <w:szCs w:val="40"/>
+                        </w:rPr>
+                        <w:t xml:space="preserve"> VÀ QUẢN LÝ </w:t>
+                      </w:r>
+                      <w:r>
+                        <w:rPr>
+                          <w:rFonts w:ascii="Times New Roman" w:hAnsi="Times New Roman" w:cs="Times New Roman"/>
+                          <w:b/>
+                          <w:sz w:val="40"/>
+                          <w:szCs w:val="40"/>
+                        </w:rPr>
+                        <w:t>THỰC TẬP</w:t>
+                      </w:r>
+                      <w:r>
+                        <w:rPr>
+                          <w:rFonts w:ascii="Times New Roman" w:hAnsi="Times New Roman" w:cs="Times New Roman"/>
+                          <w:b/>
+                          <w:sz w:val="40"/>
+                          <w:szCs w:val="40"/>
+                        </w:rPr>
+                        <w:t xml:space="preserve"> TẠI</w:t>
+                      </w:r>
+                      <w:bookmarkStart w:id="1" w:name="_GoBack"/>
+                      <w:bookmarkEnd w:id="1"/>
+                      <w:r>
+                        <w:rPr>
+                          <w:rFonts w:ascii="Times New Roman" w:hAnsi="Times New Roman" w:cs="Times New Roman"/>
+                          <w:b/>
+                          <w:sz w:val="40"/>
+                          <w:szCs w:val="40"/>
+                        </w:rPr>
+                        <w:t xml:space="preserve"> DOANH NGHIỆP TRỰC TUYẾN</w:t>
                       </w:r>
                     </w:p>
                     <w:p>
@@ -826,18 +902,18 @@
                         <w:rPr>
                           <w:rFonts w:ascii="Times New Roman" w:hAnsi="Times New Roman" w:cs="Times New Roman"/>
                           <w:b/>
-                          <w:sz w:val="44"/>
-                          <w:szCs w:val="44"/>
+                          <w:sz w:val="40"/>
+                          <w:szCs w:val="40"/>
                         </w:rPr>
                       </w:pPr>
                       <w:r>
                         <w:rPr>
                           <w:rFonts w:ascii="Times New Roman" w:hAnsi="Times New Roman" w:cs="Times New Roman"/>
                           <w:b/>
-                          <w:sz w:val="44"/>
-                          <w:szCs w:val="44"/>
+                          <w:sz w:val="40"/>
+                          <w:szCs w:val="40"/>
                         </w:rPr>
-                        <w:t>DOANH NGHIỆP TRỰC TUYẾN</w:t>
+                        <w:t>(Dành cho khối Công nghệ thông tin )</w:t>
                       </w:r>
                     </w:p>
                     <w:p>
@@ -3580,7 +3656,7 @@
           <w:szCs w:val="26"/>
         </w:rPr>
       </w:pPr>
-      <w:bookmarkStart w:id="0" w:name="_Toc510618248"/>
+      <w:bookmarkStart w:id="2" w:name="_Toc510618248"/>
       <w:r>
         <w:rPr>
           <w:rFonts w:ascii="Times New Roman" w:hAnsi="Times New Roman" w:cs="Times New Roman"/>
@@ -3591,7 +3667,7 @@
         <w:lastRenderedPageBreak/>
         <w:t>DANH MỤC HÌNH ẢNH</w:t>
       </w:r>
-      <w:bookmarkEnd w:id="0"/>
+      <w:bookmarkEnd w:id="2"/>
     </w:p>
     <w:p>
       <w:pPr>
@@ -3604,7 +3680,7 @@
           <w:szCs w:val="26"/>
         </w:rPr>
       </w:pPr>
-      <w:bookmarkStart w:id="1" w:name="_Toc510618249"/>
+      <w:bookmarkStart w:id="3" w:name="_Toc510618249"/>
       <w:r>
         <w:rPr>
           <w:rFonts w:ascii="Times New Roman" w:hAnsi="Times New Roman" w:cs="Times New Roman"/>
@@ -3614,7 +3690,7 @@
         </w:rPr>
         <w:t>DANH MỤC BẢNG BIỂU</w:t>
       </w:r>
-      <w:bookmarkEnd w:id="1"/>
+      <w:bookmarkEnd w:id="3"/>
     </w:p>
     <w:p>
       <w:pPr>
@@ -3627,7 +3703,7 @@
           <w:szCs w:val="26"/>
         </w:rPr>
       </w:pPr>
-      <w:bookmarkStart w:id="2" w:name="_Toc510618250"/>
+      <w:bookmarkStart w:id="4" w:name="_Toc510618250"/>
       <w:r>
         <w:rPr>
           <w:rFonts w:ascii="Times New Roman" w:hAnsi="Times New Roman" w:cs="Times New Roman"/>
@@ -3637,7 +3713,7 @@
         </w:rPr>
         <w:t>DANH MỤC THUẬT NGỮ, TỪ VIẾT TẮT</w:t>
       </w:r>
-      <w:bookmarkEnd w:id="2"/>
+      <w:bookmarkEnd w:id="4"/>
     </w:p>
     <w:p/>
     <w:tbl>
@@ -4598,8 +4674,6 @@
                 <w:szCs w:val="26"/>
               </w:rPr>
             </w:pPr>
-            <w:bookmarkStart w:id="3" w:name="_GoBack"/>
-            <w:bookmarkEnd w:id="3"/>
           </w:p>
         </w:tc>
         <w:tc>
@@ -4644,7 +4718,7 @@
           <w:szCs w:val="26"/>
         </w:rPr>
       </w:pPr>
-      <w:bookmarkStart w:id="4" w:name="_Toc510618251"/>
+      <w:bookmarkStart w:id="5" w:name="_Toc510618251"/>
       <w:r>
         <w:rPr>
           <w:rFonts w:ascii="Times New Roman" w:hAnsi="Times New Roman" w:cs="Times New Roman"/>
@@ -4654,7 +4728,7 @@
         </w:rPr>
         <w:t>LỜI GIỚI THIỆU</w:t>
       </w:r>
-      <w:bookmarkEnd w:id="4"/>
+      <w:bookmarkEnd w:id="5"/>
     </w:p>
     <w:p>
       <w:r>
@@ -4672,7 +4746,7 @@
           <w:szCs w:val="26"/>
         </w:rPr>
       </w:pPr>
-      <w:bookmarkStart w:id="5" w:name="_Toc510618252"/>
+      <w:bookmarkStart w:id="6" w:name="_Toc510618252"/>
       <w:r>
         <w:rPr>
           <w:rFonts w:ascii="Times New Roman" w:hAnsi="Times New Roman" w:cs="Times New Roman"/>
@@ -4691,7 +4765,7 @@
         </w:rPr>
         <w:t>: KHẢO SÁT YÊU CẦU</w:t>
       </w:r>
-      <w:bookmarkEnd w:id="5"/>
+      <w:bookmarkEnd w:id="6"/>
     </w:p>
     <w:p/>
     <w:p>
@@ -4705,7 +4779,7 @@
           <w:szCs w:val="26"/>
         </w:rPr>
       </w:pPr>
-      <w:bookmarkStart w:id="6" w:name="_Toc510618253"/>
+      <w:bookmarkStart w:id="7" w:name="_Toc510618253"/>
       <w:r>
         <w:rPr>
           <w:rFonts w:ascii="Times New Roman" w:hAnsi="Times New Roman" w:cs="Times New Roman"/>
@@ -4724,7 +4798,7 @@
         </w:rPr>
         <w:t>: PHÂN TÍCH HỆ THỐNG</w:t>
       </w:r>
-      <w:bookmarkEnd w:id="6"/>
+      <w:bookmarkEnd w:id="7"/>
     </w:p>
     <w:p>
       <w:pPr>
@@ -4740,7 +4814,7 @@
           <w:szCs w:val="26"/>
         </w:rPr>
       </w:pPr>
-      <w:bookmarkStart w:id="7" w:name="_Toc510618254"/>
+      <w:bookmarkStart w:id="8" w:name="_Toc510618254"/>
       <w:r>
         <w:rPr>
           <w:rFonts w:ascii="Times New Roman" w:hAnsi="Times New Roman" w:cs="Times New Roman"/>
@@ -4749,7 +4823,7 @@
         </w:rPr>
         <w:t>Biểu đồ Use-Case</w:t>
       </w:r>
-      <w:bookmarkEnd w:id="7"/>
+      <w:bookmarkEnd w:id="8"/>
     </w:p>
     <w:p>
       <w:pPr>
@@ -4765,7 +4839,7 @@
           <w:szCs w:val="26"/>
         </w:rPr>
       </w:pPr>
-      <w:bookmarkStart w:id="8" w:name="_Toc510618255"/>
+      <w:bookmarkStart w:id="9" w:name="_Toc510618255"/>
       <w:r>
         <w:rPr>
           <w:rFonts w:ascii="Times New Roman" w:hAnsi="Times New Roman" w:cs="Times New Roman"/>
@@ -4774,7 +4848,7 @@
         </w:rPr>
         <w:t>Biểu đồ Activity</w:t>
       </w:r>
-      <w:bookmarkEnd w:id="8"/>
+      <w:bookmarkEnd w:id="9"/>
     </w:p>
     <w:p>
       <w:pPr>
@@ -4790,7 +4864,7 @@
           <w:szCs w:val="26"/>
         </w:rPr>
       </w:pPr>
-      <w:bookmarkStart w:id="9" w:name="_Toc510618256"/>
+      <w:bookmarkStart w:id="10" w:name="_Toc510618256"/>
       <w:r>
         <w:rPr>
           <w:rFonts w:ascii="Times New Roman" w:hAnsi="Times New Roman" w:cs="Times New Roman"/>
@@ -4799,7 +4873,7 @@
         </w:rPr>
         <w:t>Biểu đồ Sequence</w:t>
       </w:r>
-      <w:bookmarkEnd w:id="9"/>
+      <w:bookmarkEnd w:id="10"/>
     </w:p>
     <w:p>
       <w:pPr>
@@ -4815,7 +4889,7 @@
           <w:szCs w:val="26"/>
         </w:rPr>
       </w:pPr>
-      <w:bookmarkStart w:id="10" w:name="_Toc510618257"/>
+      <w:bookmarkStart w:id="11" w:name="_Toc510618257"/>
       <w:r>
         <w:rPr>
           <w:rFonts w:ascii="Times New Roman" w:hAnsi="Times New Roman" w:cs="Times New Roman"/>
@@ -4824,7 +4898,7 @@
         </w:rPr>
         <w:t>Biểu đồ Class</w:t>
       </w:r>
-      <w:bookmarkEnd w:id="10"/>
+      <w:bookmarkEnd w:id="11"/>
     </w:p>
     <w:p>
       <w:pPr>
@@ -4840,7 +4914,7 @@
           <w:szCs w:val="26"/>
         </w:rPr>
       </w:pPr>
-      <w:bookmarkStart w:id="11" w:name="_Toc510618258"/>
+      <w:bookmarkStart w:id="12" w:name="_Toc510618258"/>
       <w:r>
         <w:rPr>
           <w:rFonts w:ascii="Times New Roman" w:hAnsi="Times New Roman" w:cs="Times New Roman"/>
@@ -4849,7 +4923,7 @@
         </w:rPr>
         <w:t>Tổng kết phân tích hệ thống</w:t>
       </w:r>
-      <w:bookmarkEnd w:id="11"/>
+      <w:bookmarkEnd w:id="12"/>
     </w:p>
     <w:p>
       <w:pPr>
@@ -4862,7 +4936,7 @@
           <w:szCs w:val="26"/>
         </w:rPr>
       </w:pPr>
-      <w:bookmarkStart w:id="12" w:name="_Toc510618259"/>
+      <w:bookmarkStart w:id="13" w:name="_Toc510618259"/>
       <w:r>
         <w:rPr>
           <w:rFonts w:ascii="Times New Roman" w:hAnsi="Times New Roman" w:cs="Times New Roman"/>
@@ -4881,7 +4955,7 @@
         </w:rPr>
         <w:t>: THIẾT KẾ HỆ THỐNG</w:t>
       </w:r>
-      <w:bookmarkEnd w:id="12"/>
+      <w:bookmarkEnd w:id="13"/>
     </w:p>
     <w:p>
       <w:pPr>
@@ -4897,7 +4971,7 @@
           <w:szCs w:val="26"/>
         </w:rPr>
       </w:pPr>
-      <w:bookmarkStart w:id="13" w:name="_Toc510618260"/>
+      <w:bookmarkStart w:id="14" w:name="_Toc510618260"/>
       <w:r>
         <w:rPr>
           <w:rFonts w:ascii="Times New Roman" w:hAnsi="Times New Roman" w:cs="Times New Roman"/>
@@ -4906,7 +4980,7 @@
         </w:rPr>
         <w:t>Thiết kế tổng thể</w:t>
       </w:r>
-      <w:bookmarkEnd w:id="13"/>
+      <w:bookmarkEnd w:id="14"/>
     </w:p>
     <w:p>
       <w:pPr>
@@ -4922,7 +4996,7 @@
           <w:szCs w:val="26"/>
         </w:rPr>
       </w:pPr>
-      <w:bookmarkStart w:id="14" w:name="_Toc510618261"/>
+      <w:bookmarkStart w:id="15" w:name="_Toc510618261"/>
       <w:r>
         <w:rPr>
           <w:rFonts w:ascii="Times New Roman" w:hAnsi="Times New Roman" w:cs="Times New Roman"/>
@@ -4931,7 +5005,7 @@
         </w:rPr>
         <w:t>Thiết kế chi tiết</w:t>
       </w:r>
-      <w:bookmarkEnd w:id="14"/>
+      <w:bookmarkEnd w:id="15"/>
     </w:p>
     <w:p>
       <w:pPr>
@@ -4947,7 +5021,7 @@
           <w:szCs w:val="26"/>
         </w:rPr>
       </w:pPr>
-      <w:bookmarkStart w:id="15" w:name="_Toc510618262"/>
+      <w:bookmarkStart w:id="16" w:name="_Toc510618262"/>
       <w:r>
         <w:rPr>
           <w:rFonts w:ascii="Times New Roman" w:hAnsi="Times New Roman" w:cs="Times New Roman"/>
@@ -4956,7 +5030,7 @@
         </w:rPr>
         <w:t>Thiết kế giao diện</w:t>
       </w:r>
-      <w:bookmarkEnd w:id="15"/>
+      <w:bookmarkEnd w:id="16"/>
     </w:p>
     <w:p>
       <w:pPr>
@@ -4972,7 +5046,7 @@
           <w:szCs w:val="26"/>
         </w:rPr>
       </w:pPr>
-      <w:bookmarkStart w:id="16" w:name="_Toc510618263"/>
+      <w:bookmarkStart w:id="17" w:name="_Toc510618263"/>
       <w:r>
         <w:rPr>
           <w:rFonts w:ascii="Times New Roman" w:hAnsi="Times New Roman" w:cs="Times New Roman"/>
@@ -4981,7 +5055,7 @@
         </w:rPr>
         <w:t>Thiết kế cơ sở dữ liệu</w:t>
       </w:r>
-      <w:bookmarkEnd w:id="16"/>
+      <w:bookmarkEnd w:id="17"/>
     </w:p>
     <w:p>
       <w:pPr>
@@ -4997,7 +5071,7 @@
           <w:szCs w:val="26"/>
         </w:rPr>
       </w:pPr>
-      <w:bookmarkStart w:id="17" w:name="_Toc510618264"/>
+      <w:bookmarkStart w:id="18" w:name="_Toc510618264"/>
       <w:r>
         <w:rPr>
           <w:rFonts w:ascii="Times New Roman" w:hAnsi="Times New Roman" w:cs="Times New Roman"/>
@@ -5006,7 +5080,7 @@
         </w:rPr>
         <w:t>Thiết kế logic (thực thể)</w:t>
       </w:r>
-      <w:bookmarkEnd w:id="17"/>
+      <w:bookmarkEnd w:id="18"/>
     </w:p>
     <w:p>
       <w:pPr>
@@ -5022,7 +5096,7 @@
           <w:szCs w:val="26"/>
         </w:rPr>
       </w:pPr>
-      <w:bookmarkStart w:id="18" w:name="_Toc510618265"/>
+      <w:bookmarkStart w:id="19" w:name="_Toc510618265"/>
       <w:r>
         <w:rPr>
           <w:rFonts w:ascii="Times New Roman" w:hAnsi="Times New Roman" w:cs="Times New Roman"/>
@@ -5032,7 +5106,7 @@
         <w:lastRenderedPageBreak/>
         <w:t>Tổng kết thiết kế hệ thống</w:t>
       </w:r>
-      <w:bookmarkEnd w:id="18"/>
+      <w:bookmarkEnd w:id="19"/>
     </w:p>
     <w:p>
       <w:pPr>
@@ -5045,7 +5119,7 @@
           <w:szCs w:val="26"/>
         </w:rPr>
       </w:pPr>
-      <w:bookmarkStart w:id="19" w:name="_Toc510618266"/>
+      <w:bookmarkStart w:id="20" w:name="_Toc510618266"/>
       <w:r>
         <w:rPr>
           <w:rFonts w:ascii="Times New Roman" w:hAnsi="Times New Roman" w:cs="Times New Roman"/>
@@ -5064,7 +5138,7 @@
         </w:rPr>
         <w:t>: CÀI ĐẶT THỰC NGHIỆM</w:t>
       </w:r>
-      <w:bookmarkEnd w:id="19"/>
+      <w:bookmarkEnd w:id="20"/>
     </w:p>
     <w:p>
       <w:pPr>
@@ -5081,7 +5155,7 @@
           <w:szCs w:val="26"/>
         </w:rPr>
       </w:pPr>
-      <w:bookmarkStart w:id="20" w:name="_Toc510618267"/>
+      <w:bookmarkStart w:id="21" w:name="_Toc510618267"/>
       <w:r>
         <w:rPr>
           <w:rFonts w:ascii="Times New Roman" w:hAnsi="Times New Roman" w:cs="Times New Roman"/>
@@ -5090,7 +5164,7 @@
         </w:rPr>
         <w:t>Công cụ lập trình và và các Framework</w:t>
       </w:r>
-      <w:bookmarkEnd w:id="20"/>
+      <w:bookmarkEnd w:id="21"/>
     </w:p>
     <w:p>
       <w:pPr>
@@ -5107,7 +5181,7 @@
           <w:szCs w:val="26"/>
         </w:rPr>
       </w:pPr>
-      <w:bookmarkStart w:id="21" w:name="_Toc510618268"/>
+      <w:bookmarkStart w:id="22" w:name="_Toc510618268"/>
       <w:r>
         <w:rPr>
           <w:rFonts w:ascii="Times New Roman" w:hAnsi="Times New Roman" w:cs="Times New Roman"/>
@@ -5132,7 +5206,7 @@
         </w:rPr>
         <w:t>ên host, cloudserver</w:t>
       </w:r>
-      <w:bookmarkEnd w:id="21"/>
+      <w:bookmarkEnd w:id="22"/>
     </w:p>
     <w:p>
       <w:pPr>
@@ -5149,7 +5223,7 @@
           <w:szCs w:val="26"/>
         </w:rPr>
       </w:pPr>
-      <w:bookmarkStart w:id="22" w:name="_Toc510618269"/>
+      <w:bookmarkStart w:id="23" w:name="_Toc510618269"/>
       <w:r>
         <w:rPr>
           <w:rFonts w:ascii="Times New Roman" w:hAnsi="Times New Roman" w:cs="Times New Roman"/>
@@ -5158,7 +5232,7 @@
         </w:rPr>
         <w:t>Kết quả</w:t>
       </w:r>
-      <w:bookmarkEnd w:id="22"/>
+      <w:bookmarkEnd w:id="23"/>
     </w:p>
     <w:p>
       <w:pPr>
@@ -5171,7 +5245,7 @@
           <w:szCs w:val="26"/>
         </w:rPr>
       </w:pPr>
-      <w:bookmarkStart w:id="23" w:name="_Toc510618270"/>
+      <w:bookmarkStart w:id="24" w:name="_Toc510618270"/>
       <w:r>
         <w:rPr>
           <w:rFonts w:ascii="Times New Roman" w:hAnsi="Times New Roman" w:cs="Times New Roman"/>
@@ -5190,7 +5264,7 @@
         </w:rPr>
         <w:t>KẾT LUẬN</w:t>
       </w:r>
-      <w:bookmarkEnd w:id="23"/>
+      <w:bookmarkEnd w:id="24"/>
     </w:p>
     <w:p>
       <w:pPr>
@@ -5207,7 +5281,7 @@
           <w:szCs w:val="26"/>
         </w:rPr>
       </w:pPr>
-      <w:bookmarkStart w:id="24" w:name="_Toc510618271"/>
+      <w:bookmarkStart w:id="25" w:name="_Toc510618271"/>
       <w:r>
         <w:rPr>
           <w:rFonts w:ascii="Times New Roman" w:hAnsi="Times New Roman" w:cs="Times New Roman"/>
@@ -5216,7 +5290,7 @@
         </w:rPr>
         <w:t>Các kết quả đạt được</w:t>
       </w:r>
-      <w:bookmarkEnd w:id="24"/>
+      <w:bookmarkEnd w:id="25"/>
     </w:p>
     <w:p>
       <w:pPr>
@@ -5233,7 +5307,7 @@
           <w:szCs w:val="26"/>
         </w:rPr>
       </w:pPr>
-      <w:bookmarkStart w:id="25" w:name="_Toc510618272"/>
+      <w:bookmarkStart w:id="26" w:name="_Toc510618272"/>
       <w:r>
         <w:rPr>
           <w:rFonts w:ascii="Times New Roman" w:hAnsi="Times New Roman" w:cs="Times New Roman"/>
@@ -5242,7 +5316,7 @@
         </w:rPr>
         <w:t>Những tồn tại trong quá trình phát triển</w:t>
       </w:r>
-      <w:bookmarkEnd w:id="25"/>
+      <w:bookmarkEnd w:id="26"/>
     </w:p>
     <w:p>
       <w:pPr>
@@ -5259,7 +5333,7 @@
           <w:szCs w:val="26"/>
         </w:rPr>
       </w:pPr>
-      <w:bookmarkStart w:id="26" w:name="_Toc510618273"/>
+      <w:bookmarkStart w:id="27" w:name="_Toc510618273"/>
       <w:r>
         <w:rPr>
           <w:rFonts w:ascii="Times New Roman" w:hAnsi="Times New Roman" w:cs="Times New Roman"/>
@@ -5268,7 +5342,7 @@
         </w:rPr>
         <w:t>Hướng phát triển</w:t>
       </w:r>
-      <w:bookmarkEnd w:id="26"/>
+      <w:bookmarkEnd w:id="27"/>
     </w:p>
     <w:p>
       <w:pPr>
@@ -5281,7 +5355,7 @@
           <w:szCs w:val="26"/>
         </w:rPr>
       </w:pPr>
-      <w:bookmarkStart w:id="27" w:name="_Toc510618274"/>
+      <w:bookmarkStart w:id="28" w:name="_Toc510618274"/>
       <w:r>
         <w:rPr>
           <w:rFonts w:ascii="Times New Roman" w:hAnsi="Times New Roman" w:cs="Times New Roman"/>
@@ -5300,7 +5374,7 @@
         </w:rPr>
         <w:t>TÀI LIỆU THAM KHẢO</w:t>
       </w:r>
-      <w:bookmarkEnd w:id="27"/>
+      <w:bookmarkEnd w:id="28"/>
     </w:p>
     <w:p>
       <w:pPr>
@@ -7589,7 +7663,7 @@
 </file>
 
 <file path=customXml/itemProps1.xml><?xml version="1.0" encoding="utf-8"?>
-<ds:datastoreItem xmlns:ds="http://schemas.openxmlformats.org/officeDocument/2006/customXml" ds:itemID="{D1CBE7D9-46E6-4E15-B0E2-59C934EFE1E4}">
+<ds:datastoreItem xmlns:ds="http://schemas.openxmlformats.org/officeDocument/2006/customXml" ds:itemID="{0E816610-AC1F-4B28-A4F5-54078D2D4DE8}">
   <ds:schemaRefs>
     <ds:schemaRef ds:uri="http://schemas.openxmlformats.org/officeDocument/2006/bibliography"/>
   </ds:schemaRefs>

</xml_diff>